<commit_message>
state chart diagrams added
</commit_message>
<xml_diff>
--- a/Aerial.docx
+++ b/Aerial.docx
@@ -89,17 +89,8 @@
           <w:sz w:val="36"/>
           <w:szCs w:val="36"/>
         </w:rPr>
-        <w:t xml:space="preserve">Has weatherproofed </w:t>
+        <w:t>Has weatherproofed Box</w:t>
       </w:r>
-      <w:proofErr w:type="gramStart"/>
-      <w:r>
-        <w:rPr>
-          <w:sz w:val="36"/>
-          <w:szCs w:val="36"/>
-        </w:rPr>
-        <w:t>Box</w:t>
-      </w:r>
-      <w:proofErr w:type="gramEnd"/>
     </w:p>
     <w:p>
       <w:pPr>
@@ -119,17 +110,8 @@
           <w:sz w:val="36"/>
           <w:szCs w:val="36"/>
         </w:rPr>
-        <w:t xml:space="preserve">Self charges &amp; Processes all data it </w:t>
+        <w:t>Self charges &amp; Processes all data it collect</w:t>
       </w:r>
-      <w:proofErr w:type="gramStart"/>
-      <w:r>
-        <w:rPr>
-          <w:sz w:val="36"/>
-          <w:szCs w:val="36"/>
-        </w:rPr>
-        <w:t>collect</w:t>
-      </w:r>
-      <w:proofErr w:type="gramEnd"/>
     </w:p>
     <w:p>
       <w:pPr>
@@ -170,17 +152,8 @@
           <w:sz w:val="36"/>
           <w:szCs w:val="36"/>
         </w:rPr>
-        <w:t xml:space="preserve">Fully Autonomous Drone lift off By AI to plot &amp; conduct the </w:t>
+        <w:t>Fully Autonomous Drone lift off By AI to plot &amp; conduct the run</w:t>
       </w:r>
-      <w:proofErr w:type="gramStart"/>
-      <w:r>
-        <w:rPr>
-          <w:sz w:val="36"/>
-          <w:szCs w:val="36"/>
-        </w:rPr>
-        <w:t>run</w:t>
-      </w:r>
-      <w:proofErr w:type="gramEnd"/>
     </w:p>
     <w:p>
       <w:pPr>
@@ -200,17 +173,8 @@
           <w:sz w:val="36"/>
           <w:szCs w:val="36"/>
         </w:rPr>
-        <w:t xml:space="preserve">Mission can be scheduled or launched on </w:t>
+        <w:t>Mission can be scheduled or launched on demand</w:t>
       </w:r>
-      <w:proofErr w:type="gramStart"/>
-      <w:r>
-        <w:rPr>
-          <w:sz w:val="36"/>
-          <w:szCs w:val="36"/>
-        </w:rPr>
-        <w:t>demand</w:t>
-      </w:r>
-      <w:proofErr w:type="gramEnd"/>
     </w:p>
     <w:p>
       <w:pPr>
@@ -230,23 +194,7 @@
           <w:sz w:val="36"/>
           <w:szCs w:val="36"/>
         </w:rPr>
-        <w:t xml:space="preserve">Inspects crop health &amp; gather crop stress </w:t>
-      </w:r>
-      <w:proofErr w:type="gramStart"/>
-      <w:r>
-        <w:rPr>
-          <w:sz w:val="36"/>
-          <w:szCs w:val="36"/>
-        </w:rPr>
-        <w:t>data</w:t>
-      </w:r>
-      <w:proofErr w:type="gramEnd"/>
-      <w:r>
-        <w:rPr>
-          <w:sz w:val="36"/>
-          <w:szCs w:val="36"/>
-        </w:rPr>
-        <w:t xml:space="preserve"> </w:t>
+        <w:t xml:space="preserve">Inspects crop health &amp; gather crop stress data </w:t>
       </w:r>
     </w:p>
     <w:p>
@@ -407,7 +355,6 @@
                 <w:szCs w:val="28"/>
               </w:rPr>
             </w:pPr>
-            <w:proofErr w:type="gramStart"/>
             <w:r>
               <w:rPr>
                 <w:sz w:val="28"/>
@@ -420,15 +367,7 @@
                 <w:sz w:val="28"/>
                 <w:szCs w:val="28"/>
               </w:rPr>
-              <w:t>(</w:t>
-            </w:r>
-            <w:proofErr w:type="gramEnd"/>
-            <w:r>
-              <w:rPr>
-                <w:sz w:val="28"/>
-                <w:szCs w:val="28"/>
-              </w:rPr>
-              <w:t>Start-end)</w:t>
+              <w:t>(Start-end)</w:t>
             </w:r>
           </w:p>
           <w:p>
@@ -725,21 +664,12 @@
                 <w:szCs w:val="28"/>
               </w:rPr>
             </w:pPr>
-            <w:proofErr w:type="gramStart"/>
             <w:r>
               <w:rPr>
                 <w:sz w:val="28"/>
                 <w:szCs w:val="28"/>
               </w:rPr>
-              <w:t>Analysis(</w:t>
-            </w:r>
-            <w:proofErr w:type="gramEnd"/>
-            <w:r>
-              <w:rPr>
-                <w:sz w:val="28"/>
-                <w:szCs w:val="28"/>
-              </w:rPr>
-              <w:t>Farmer)</w:t>
+              <w:t>Analysis(Farmer)</w:t>
             </w:r>
           </w:p>
         </w:tc>
@@ -1822,7 +1752,6 @@
                 <w:szCs w:val="24"/>
               </w:rPr>
             </w:pPr>
-            <w:proofErr w:type="gramStart"/>
             <w:r>
               <w:rPr>
                 <w:sz w:val="48"/>
@@ -1830,7 +1759,6 @@
               </w:rPr>
               <w:t>Sensors(</w:t>
             </w:r>
-            <w:proofErr w:type="gramEnd"/>
             <w:r>
               <w:rPr>
                 <w:rFonts w:ascii="Arial" w:eastAsia="Times New Roman" w:hAnsi="Arial" w:cs="Arial"/>
@@ -2119,18 +2047,8 @@
           <w:szCs w:val="40"/>
           <w:highlight w:val="darkGray"/>
         </w:rPr>
-        <w:t>block diagram of the proposed system, consider any architectural concepts/</w:t>
+        <w:t>block diagram of the proposed system, consider any architectural concepts/patterns</w:t>
       </w:r>
-      <w:proofErr w:type="gramStart"/>
-      <w:r>
-        <w:rPr>
-          <w:sz w:val="40"/>
-          <w:szCs w:val="40"/>
-          <w:highlight w:val="darkGray"/>
-        </w:rPr>
-        <w:t>patterns</w:t>
-      </w:r>
-      <w:proofErr w:type="gramEnd"/>
     </w:p>
     <w:p>
       <w:pPr>
@@ -2244,18 +2162,8 @@
           <w:szCs w:val="36"/>
           <w:highlight w:val="green"/>
         </w:rPr>
-        <w:t xml:space="preserve">w interaction diagrams, for the functions presented in the use-case diagram, using the classes determined in the initial class </w:t>
+        <w:t>interaction diagrams, for the functions presented in the use-case diagram, using the classes determined in the initial class diagram</w:t>
       </w:r>
-      <w:proofErr w:type="gramStart"/>
-      <w:r>
-        <w:rPr>
-          <w:sz w:val="36"/>
-          <w:szCs w:val="36"/>
-          <w:highlight w:val="green"/>
-        </w:rPr>
-        <w:t>diagram</w:t>
-      </w:r>
-      <w:proofErr w:type="gramEnd"/>
     </w:p>
     <w:p>
       <w:pPr>
@@ -2294,14 +2202,13 @@
           <w:highlight w:val="yellow"/>
         </w:rPr>
       </w:pPr>
-      <w:proofErr w:type="spellStart"/>
       <w:r>
         <w:rPr>
           <w:sz w:val="36"/>
           <w:szCs w:val="36"/>
           <w:highlight w:val="yellow"/>
         </w:rPr>
-        <w:t>fn</w:t>
+        <w:t>f</w:t>
       </w:r>
       <w:r>
         <w:rPr>
@@ -2309,16 +2216,15 @@
           <w:szCs w:val="36"/>
           <w:highlight w:val="yellow"/>
         </w:rPr>
-        <w:t>alize</w:t>
+        <w:t>i</w:t>
       </w:r>
-      <w:proofErr w:type="spellEnd"/>
       <w:r>
         <w:rPr>
           <w:sz w:val="36"/>
           <w:szCs w:val="36"/>
           <w:highlight w:val="yellow"/>
         </w:rPr>
-        <w:t xml:space="preserve"> the class diagram using the details/insights from both the interaction &amp;</w:t>
+        <w:t>nalize the class diagram using the details/insights from both the interaction &amp;</w:t>
       </w:r>
       <w:r>
         <w:rPr>
@@ -2333,15 +2239,7 @@
           <w:szCs w:val="36"/>
           <w:highlight w:val="yellow"/>
         </w:rPr>
-        <w:t>the state</w:t>
-      </w:r>
-      <w:r>
-        <w:rPr>
-          <w:sz w:val="36"/>
-          <w:szCs w:val="36"/>
-          <w:highlight w:val="yellow"/>
-        </w:rPr>
-        <w:t>machine diagrams (and consider any design patterns).</w:t>
+        <w:t>the statemachine diagrams (and consider any design patterns).</w:t>
       </w:r>
     </w:p>
     <w:sectPr>

</xml_diff>